<commit_message>
fixed typo war talent total down to ~70 from ~100
</commit_message>
<xml_diff>
--- a/pathfinder raider class rewrite.docx
+++ b/pathfinder raider class rewrite.docx
@@ -12650,6 +12650,27 @@
         <w:ind w:left="720"/>
         <w:rPr>
           <w:rFonts w:ascii="Arial" w:hAnsi="Arial" w:cs="Arial"/>
+          <w:bCs/>
+          <w:sz w:val="24"/>
+          <w:szCs w:val="24"/>
+        </w:rPr>
+      </w:pPr>
+      <w:r>
+        <w:rPr>
+          <w:rFonts w:ascii="Arial" w:hAnsi="Arial" w:cs="Arial"/>
+          <w:bCs/>
+          <w:sz w:val="24"/>
+          <w:szCs w:val="24"/>
+        </w:rPr>
+        <w:t>tags: specific target</w:t>
+      </w:r>
+    </w:p>
+    <w:p>
+      <w:pPr>
+        <w:spacing w:line="240" w:lineRule="auto"/>
+        <w:ind w:left="720"/>
+        <w:rPr>
+          <w:rFonts w:ascii="Arial" w:hAnsi="Arial" w:cs="Arial"/>
           <w:sz w:val="24"/>
           <w:szCs w:val="24"/>
         </w:rPr>
@@ -12797,25 +12818,7 @@
           <w:sz w:val="24"/>
           <w:szCs w:val="24"/>
         </w:rPr>
-        <w:t xml:space="preserve">make a </w:t>
-      </w:r>
-      <w:proofErr w:type="spellStart"/>
-      <w:r>
-        <w:rPr>
-          <w:rFonts w:ascii="Arial" w:hAnsi="Arial" w:cs="Arial"/>
-          <w:sz w:val="24"/>
-          <w:szCs w:val="24"/>
-        </w:rPr>
-        <w:t>dex</w:t>
-      </w:r>
-      <w:proofErr w:type="spellEnd"/>
-      <w:r>
-        <w:rPr>
-          <w:rFonts w:ascii="Arial" w:hAnsi="Arial" w:cs="Arial"/>
-          <w:sz w:val="24"/>
-          <w:szCs w:val="24"/>
-        </w:rPr>
-        <w:t xml:space="preserve"> saving throw, DC 10 + strength mod + raider level or be blinded for 1 round and </w:t>
+        <w:t xml:space="preserve">make a dex saving throw, DC 10 + strength mod + raider level or be blinded for 1 round and </w:t>
       </w:r>
       <w:r>
         <w:rPr>
@@ -13072,6 +13075,7 @@
           <w:sz w:val="24"/>
           <w:szCs w:val="24"/>
         </w:rPr>
+        <w:lastRenderedPageBreak/>
         <w:t>requires: masterwork or magic weapon</w:t>
       </w:r>
     </w:p>
@@ -13091,7 +13095,6 @@
           <w:sz w:val="24"/>
           <w:szCs w:val="24"/>
         </w:rPr>
-        <w:lastRenderedPageBreak/>
         <w:t>tags: execution, equipment dependent</w:t>
       </w:r>
     </w:p>
@@ -13483,7 +13486,16 @@
           <w:sz w:val="24"/>
           <w:szCs w:val="24"/>
         </w:rPr>
-        <w:t xml:space="preserve"> weapon and may make an extra attack with it in addition to her normal </w:t>
+        <w:t xml:space="preserve"> weapon </w:t>
+      </w:r>
+      <w:r>
+        <w:rPr>
+          <w:rFonts w:ascii="Arial" w:hAnsi="Arial" w:cs="Arial"/>
+          <w:sz w:val="24"/>
+          <w:szCs w:val="24"/>
+        </w:rPr>
+        <w:lastRenderedPageBreak/>
+        <w:t xml:space="preserve">and may make an extra attack with it in addition to her normal </w:t>
       </w:r>
       <w:r>
         <w:rPr>
@@ -13499,16 +13511,7 @@
           <w:sz w:val="24"/>
           <w:szCs w:val="24"/>
         </w:rPr>
-        <w:t xml:space="preserve"> attacks, the raider must have proficiency in the weapon for it to be valid for this effect, </w:t>
-      </w:r>
-      <w:r>
-        <w:rPr>
-          <w:rFonts w:ascii="Arial" w:hAnsi="Arial" w:cs="Arial"/>
-          <w:sz w:val="24"/>
-          <w:szCs w:val="24"/>
-        </w:rPr>
-        <w:lastRenderedPageBreak/>
-        <w:t>ranged weapons must be loaded to be used, additionally, each weapon must be different, (a katana and a long sword are fine, but a light crossbow and heavy crossbow are too similar and only one may be used, a throwing knife and a close range knife would also be too similar) weapons that need to be drawn are drawn, used and put away for this action, the raider may not use this ability to make more extra attacks than 1 for every 4 levels she has (5 at 20th level). the cost of this ability is paid up front and the raider gains war points as normal if she reduces targets to 0 or fewer hit points during this round</w:t>
+        <w:t xml:space="preserve"> attacks, the raider must have proficiency in the weapon for it to be valid for this effect, ranged weapons must be loaded to be used, additionally, each weapon must be different, (a katana and a long sword are fine, but a light crossbow and heavy crossbow are too similar and only one may be used, a throwing knife and a close range knife would also be too similar) weapons that need to be drawn are drawn, used and put away for this action, the raider may not use this ability to make more extra attacks than 1 for every 4 levels she has (5 at 20th level). the cost of this ability is paid up front and the raider gains war points as normal if she reduces targets to 0 or fewer hit points during this round</w:t>
       </w:r>
     </w:p>
     <w:p>
@@ -13850,6 +13853,7 @@
           <w:sz w:val="24"/>
           <w:szCs w:val="24"/>
         </w:rPr>
+        <w:lastRenderedPageBreak/>
         <w:t>maneuver</w:t>
       </w:r>
       <w:r>
@@ -13858,16 +13862,7 @@
           <w:sz w:val="24"/>
           <w:szCs w:val="24"/>
         </w:rPr>
-        <w:t xml:space="preserve"> check against and they must be used before the start of the next turn </w:t>
-      </w:r>
-      <w:r>
-        <w:rPr>
-          <w:rFonts w:ascii="Arial" w:hAnsi="Arial" w:cs="Arial"/>
-          <w:sz w:val="24"/>
-          <w:szCs w:val="24"/>
-        </w:rPr>
-        <w:lastRenderedPageBreak/>
-        <w:t>or they are lost. only one instance of create opening may be active on a given target per round</w:t>
+        <w:t xml:space="preserve"> check against and they must be used before the start of the next turn or they are lost. only one instance of create opening may be active on a given target per round</w:t>
       </w:r>
     </w:p>
     <w:p>

</xml_diff>